<commit_message>
reached point of domain
</commit_message>
<xml_diff>
--- a/notes.docx
+++ b/notes.docx
@@ -4,48 +4,107 @@
   <w:body>
     <w:p>
       <w:r>
-        <w:t>Make the cookie cutter Django app with the in blog specifications</w:t>
-      </w:r>
-    </w:p>
-    <w:p/>
-    <w:p>
-      <w:r>
-        <w:t>python3.9 -m venv djangodeploy</w:t>
-      </w:r>
-    </w:p>
-    <w:p/>
-    <w:p>
-      <w:r>
-        <w:t>python3.9 -m pip install --trusted-host pypi.python.org --trusted-host files.pythonhosted.org --trusted-host pypi.org django==4.1</w:t>
-      </w:r>
-    </w:p>
-    <w:p/>
-    <w:p>
-      <w:r>
-        <w:t>echo "export SECRET_KEY='$(openssl rand -hex 40)'" &gt; .DJANGO_SECRET_KEY</w:t>
-      </w:r>
-    </w:p>
-    <w:p/>
-    <w:p>
-      <w:r>
-        <w:t>source .DJANGO_SECRET_KEY</w:t>
-      </w:r>
-    </w:p>
-    <w:p/>
-    <w:p>
-      <w:r>
-        <w:t>python3.9 -m pip install</w:t>
-      </w:r>
-    </w:p>
-    <w:p>
-      <w:r>
-        <w:t xml:space="preserve"> --trusted-host pypi.python.org --trusted-host files.pythonhosted.org --trusted-host pypi.org ht</w:t>
-      </w:r>
-    </w:p>
-    <w:p>
+        <w:t xml:space="preserve">Make the cookie cutter Django app with the in blog </w:t>
+      </w:r>
+      <w:proofErr w:type="gramStart"/>
+      <w:r>
+        <w:t>specifications</w:t>
+      </w:r>
+      <w:proofErr w:type="gramEnd"/>
+    </w:p>
+    <w:p/>
+    <w:p>
+      <w:r>
+        <w:t xml:space="preserve">python3.9 -m </w:t>
+      </w:r>
+      <w:proofErr w:type="spellStart"/>
+      <w:r>
+        <w:t>venv</w:t>
+      </w:r>
+      <w:proofErr w:type="spellEnd"/>
+      <w:r>
+        <w:t xml:space="preserve"> </w:t>
+      </w:r>
+      <w:proofErr w:type="spellStart"/>
+      <w:r>
+        <w:t>djangodeploy</w:t>
+      </w:r>
+      <w:proofErr w:type="spellEnd"/>
+    </w:p>
+    <w:p/>
+    <w:p>
+      <w:r>
+        <w:t xml:space="preserve">python3.9 -m pip install --trusted-host pypi.python.org --trusted-host files.pythonhosted.org --trusted-host pypi.org </w:t>
+      </w:r>
+      <w:proofErr w:type="spellStart"/>
+      <w:r>
+        <w:t>django</w:t>
+      </w:r>
+      <w:proofErr w:type="spellEnd"/>
+      <w:r>
+        <w:t>==4.1</w:t>
+      </w:r>
+    </w:p>
+    <w:p/>
+    <w:p>
+      <w:r>
+        <w:t>echo "export SECRET_KEY='$(</w:t>
+      </w:r>
+      <w:proofErr w:type="spellStart"/>
+      <w:r>
+        <w:t>openssl</w:t>
+      </w:r>
+      <w:proofErr w:type="spellEnd"/>
+      <w:r>
+        <w:t xml:space="preserve"> rand -hex 40)'" </w:t>
+      </w:r>
+      <w:proofErr w:type="gramStart"/>
+      <w:r>
+        <w:t>&gt; .DJANGO</w:t>
+      </w:r>
+      <w:proofErr w:type="gramEnd"/>
+      <w:r>
+        <w:t>_SECRET_KEY</w:t>
+      </w:r>
+    </w:p>
+    <w:p/>
+    <w:p>
+      <w:proofErr w:type="gramStart"/>
+      <w:r>
+        <w:t>source .DJANGO</w:t>
+      </w:r>
+      <w:proofErr w:type="gramEnd"/>
+      <w:r>
+        <w:t>_SECRET_KEY</w:t>
+      </w:r>
+    </w:p>
+    <w:p/>
+    <w:p>
+      <w:r>
+        <w:t xml:space="preserve">python3.9 -m pip </w:t>
+      </w:r>
+      <w:proofErr w:type="gramStart"/>
+      <w:r>
+        <w:t>install</w:t>
+      </w:r>
+      <w:proofErr w:type="gramEnd"/>
+    </w:p>
+    <w:p>
+      <w:r>
+        <w:t xml:space="preserve"> --trusted-host pypi.python.org --trusted-host files.pythonhosted.org --trusted-host pypi.org </w:t>
+      </w:r>
+      <w:proofErr w:type="spellStart"/>
+      <w:r>
+        <w:t>ht</w:t>
+      </w:r>
+      <w:proofErr w:type="spellEnd"/>
+    </w:p>
+    <w:p>
+      <w:proofErr w:type="spellStart"/>
       <w:r>
         <w:t>tpie</w:t>
       </w:r>
+      <w:proofErr w:type="spellEnd"/>
     </w:p>
     <w:p/>
     <w:p>
@@ -56,13 +115,31 @@
     <w:p/>
     <w:p>
       <w:r>
-        <w:t>python manage.py check</w:t>
-      </w:r>
-    </w:p>
-    <w:p/>
-    <w:p>
-      <w:r>
-        <w:t xml:space="preserve">nohup python manage.py runserver &amp; </w:t>
+        <w:t xml:space="preserve">python manage.py </w:t>
+      </w:r>
+      <w:proofErr w:type="gramStart"/>
+      <w:r>
+        <w:t>check</w:t>
+      </w:r>
+      <w:proofErr w:type="gramEnd"/>
+    </w:p>
+    <w:p/>
+    <w:p>
+      <w:proofErr w:type="spellStart"/>
+      <w:r>
+        <w:t>nohup</w:t>
+      </w:r>
+      <w:proofErr w:type="spellEnd"/>
+      <w:r>
+        <w:t xml:space="preserve"> python manage.py </w:t>
+      </w:r>
+      <w:proofErr w:type="spellStart"/>
+      <w:r>
+        <w:t>runserver</w:t>
+      </w:r>
+      <w:proofErr w:type="spellEnd"/>
+      <w:r>
+        <w:t xml:space="preserve"> &amp; </w:t>
       </w:r>
     </w:p>
     <w:p>
@@ -73,14 +150,24 @@
     <w:p/>
     <w:p>
       <w:r>
-        <w:t>python3.9 manage.py migrate</w:t>
-      </w:r>
-    </w:p>
-    <w:p/>
-    <w:p>
-      <w:r>
-        <w:t>python3.9 -m pip install</w:t>
-      </w:r>
+        <w:t xml:space="preserve">python3.9 manage.py </w:t>
+      </w:r>
+      <w:proofErr w:type="gramStart"/>
+      <w:r>
+        <w:t>migrate</w:t>
+      </w:r>
+      <w:proofErr w:type="gramEnd"/>
+    </w:p>
+    <w:p/>
+    <w:p>
+      <w:r>
+        <w:t xml:space="preserve">python3.9 -m pip </w:t>
+      </w:r>
+      <w:proofErr w:type="gramStart"/>
+      <w:r>
+        <w:t>install</w:t>
+      </w:r>
+      <w:proofErr w:type="gramEnd"/>
     </w:p>
     <w:p>
       <w:r>
@@ -88,26 +175,939 @@
       </w:r>
     </w:p>
     <w:p>
-      <w:r>
-        <w:t>gunicorn==20.1.*'</w:t>
-      </w:r>
-    </w:p>
-    <w:p/>
-    <w:p>
-      <w:r>
-        <w:t>sudo mkdir -pv /var/{log,run}/gunicorn/</w:t>
-      </w:r>
-    </w:p>
-    <w:p/>
-    <w:p>
-      <w:r>
-        <w:t xml:space="preserve">sudo chown -cR ubuntu:ubuntu /var/{log,run}/gunicorn/    </w:t>
-      </w:r>
-    </w:p>
-    <w:p/>
-    <w:p>
-      <w:r>
-        <w:t>gunicorn -c config/gunicorn/dev.py</w:t>
+      <w:proofErr w:type="spellStart"/>
+      <w:r>
+        <w:t>gunicorn</w:t>
+      </w:r>
+      <w:proofErr w:type="spellEnd"/>
+    </w:p>
+    <w:p/>
+    <w:p>
+      <w:proofErr w:type="spellStart"/>
+      <w:r>
+        <w:t>sudo</w:t>
+      </w:r>
+      <w:proofErr w:type="spellEnd"/>
+      <w:r>
+        <w:t xml:space="preserve"> </w:t>
+      </w:r>
+      <w:proofErr w:type="spellStart"/>
+      <w:r>
+        <w:t>mkdir</w:t>
+      </w:r>
+      <w:proofErr w:type="spellEnd"/>
+      <w:r>
+        <w:t xml:space="preserve"> -</w:t>
+      </w:r>
+      <w:proofErr w:type="spellStart"/>
+      <w:r>
+        <w:t>pv</w:t>
+      </w:r>
+      <w:proofErr w:type="spellEnd"/>
+      <w:r>
+        <w:t xml:space="preserve"> /var/{</w:t>
+      </w:r>
+      <w:proofErr w:type="spellStart"/>
+      <w:proofErr w:type="gramStart"/>
+      <w:r>
+        <w:t>log,run</w:t>
+      </w:r>
+      <w:proofErr w:type="spellEnd"/>
+      <w:proofErr w:type="gramEnd"/>
+      <w:r>
+        <w:t>}/</w:t>
+      </w:r>
+      <w:proofErr w:type="spellStart"/>
+      <w:r>
+        <w:t>gunicorn</w:t>
+      </w:r>
+      <w:proofErr w:type="spellEnd"/>
+      <w:r>
+        <w:t>/</w:t>
+      </w:r>
+    </w:p>
+    <w:p/>
+    <w:p>
+      <w:proofErr w:type="spellStart"/>
+      <w:r>
+        <w:t>sudo</w:t>
+      </w:r>
+      <w:proofErr w:type="spellEnd"/>
+      <w:r>
+        <w:t xml:space="preserve"> </w:t>
+      </w:r>
+      <w:proofErr w:type="spellStart"/>
+      <w:r>
+        <w:t>chown</w:t>
+      </w:r>
+      <w:proofErr w:type="spellEnd"/>
+      <w:r>
+        <w:t xml:space="preserve"> -</w:t>
+      </w:r>
+      <w:proofErr w:type="spellStart"/>
+      <w:r>
+        <w:t>cR</w:t>
+      </w:r>
+      <w:proofErr w:type="spellEnd"/>
+      <w:r>
+        <w:t xml:space="preserve"> </w:t>
+      </w:r>
+      <w:proofErr w:type="spellStart"/>
+      <w:proofErr w:type="gramStart"/>
+      <w:r>
+        <w:t>ubuntu:ubuntu</w:t>
+      </w:r>
+      <w:proofErr w:type="spellEnd"/>
+      <w:proofErr w:type="gramEnd"/>
+      <w:r>
+        <w:t xml:space="preserve"> /var/{</w:t>
+      </w:r>
+      <w:proofErr w:type="spellStart"/>
+      <w:r>
+        <w:t>log,run</w:t>
+      </w:r>
+      <w:proofErr w:type="spellEnd"/>
+      <w:r>
+        <w:t>}/</w:t>
+      </w:r>
+      <w:proofErr w:type="spellStart"/>
+      <w:r>
+        <w:t>gunicorn</w:t>
+      </w:r>
+      <w:proofErr w:type="spellEnd"/>
+      <w:r>
+        <w:t xml:space="preserve">/    </w:t>
+      </w:r>
+    </w:p>
+    <w:p/>
+    <w:p>
+      <w:proofErr w:type="spellStart"/>
+      <w:r>
+        <w:t>gunicorn</w:t>
+      </w:r>
+      <w:proofErr w:type="spellEnd"/>
+      <w:r>
+        <w:t xml:space="preserve"> -c config/gunicorn/dev.py</w:t>
+      </w:r>
+    </w:p>
+    <w:p/>
+    <w:p>
+      <w:proofErr w:type="spellStart"/>
+      <w:r>
+        <w:t>sudo</w:t>
+      </w:r>
+      <w:proofErr w:type="spellEnd"/>
+      <w:r>
+        <w:t xml:space="preserve"> apt-get install -y</w:t>
+      </w:r>
+      <w:r>
+        <w:t xml:space="preserve"> </w:t>
+      </w:r>
+      <w:proofErr w:type="gramStart"/>
+      <w:r>
+        <w:t>nginx</w:t>
+      </w:r>
+      <w:proofErr w:type="gramEnd"/>
+    </w:p>
+    <w:p/>
+    <w:p>
+      <w:r>
+        <w:t>cd "/</w:t>
+      </w:r>
+      <w:proofErr w:type="spellStart"/>
+      <w:r>
+        <w:t>etc</w:t>
+      </w:r>
+      <w:proofErr w:type="spellEnd"/>
+      <w:r>
+        <w:t>/nginx/sites-available"</w:t>
+      </w:r>
+    </w:p>
+    <w:p/>
+    <w:p>
+      <w:proofErr w:type="spellStart"/>
+      <w:r>
+        <w:t>sudo</w:t>
+      </w:r>
+      <w:proofErr w:type="spellEnd"/>
+      <w:r>
+        <w:t xml:space="preserve"> </w:t>
+      </w:r>
+      <w:proofErr w:type="spellStart"/>
+      <w:r>
+        <w:t>chown</w:t>
+      </w:r>
+      <w:proofErr w:type="spellEnd"/>
+      <w:r>
+        <w:t xml:space="preserve"> -</w:t>
+      </w:r>
+      <w:proofErr w:type="spellStart"/>
+      <w:r>
+        <w:t>cR</w:t>
+      </w:r>
+      <w:proofErr w:type="spellEnd"/>
+      <w:r>
+        <w:t xml:space="preserve"> </w:t>
+      </w:r>
+      <w:proofErr w:type="spellStart"/>
+      <w:r>
+        <w:t>skuehl</w:t>
+      </w:r>
+      <w:proofErr w:type="spellEnd"/>
+      <w:r>
+        <w:t xml:space="preserve"> /</w:t>
+      </w:r>
+      <w:proofErr w:type="spellStart"/>
+      <w:r>
+        <w:t>etc</w:t>
+      </w:r>
+      <w:proofErr w:type="spellEnd"/>
+      <w:r>
+        <w:t>/nginx/sites-available/</w:t>
+      </w:r>
+      <w:proofErr w:type="spellStart"/>
+      <w:r>
+        <w:t>supersecure</w:t>
+      </w:r>
+      <w:proofErr w:type="spellEnd"/>
+    </w:p>
+    <w:p/>
+    <w:p/>
+    <w:p>
+      <w:proofErr w:type="spellStart"/>
+      <w:r>
+        <w:t>sudo</w:t>
+      </w:r>
+      <w:proofErr w:type="spellEnd"/>
+      <w:r>
+        <w:t xml:space="preserve"> touch </w:t>
+      </w:r>
+      <w:proofErr w:type="spellStart"/>
+      <w:proofErr w:type="gramStart"/>
+      <w:r>
+        <w:t>supersecure</w:t>
+      </w:r>
+      <w:proofErr w:type="spellEnd"/>
+      <w:proofErr w:type="gramEnd"/>
+    </w:p>
+    <w:p/>
+    <w:p>
+      <w:r>
+        <w:t xml:space="preserve">nano </w:t>
+      </w:r>
+      <w:proofErr w:type="spellStart"/>
+      <w:r>
+        <w:t>supersecure</w:t>
+      </w:r>
+      <w:proofErr w:type="spellEnd"/>
+    </w:p>
+    <w:p/>
+    <w:p>
+      <w:r>
+        <w:t>write the following to it:</w:t>
+      </w:r>
+    </w:p>
+    <w:p>
+      <w:proofErr w:type="spellStart"/>
+      <w:r>
+        <w:t>server_tokens</w:t>
+      </w:r>
+      <w:proofErr w:type="spellEnd"/>
+      <w:r>
+        <w:t xml:space="preserve"> </w:t>
+      </w:r>
+      <w:proofErr w:type="gramStart"/>
+      <w:r>
+        <w:t>off;</w:t>
+      </w:r>
+      <w:proofErr w:type="gramEnd"/>
+    </w:p>
+    <w:p>
+      <w:r>
+        <w:t xml:space="preserve"> </w:t>
+      </w:r>
+      <w:proofErr w:type="spellStart"/>
+      <w:r>
+        <w:t>access_log</w:t>
+      </w:r>
+      <w:proofErr w:type="spellEnd"/>
+      <w:r>
+        <w:t xml:space="preserve"> </w:t>
+      </w:r>
+      <w:proofErr w:type="gramStart"/>
+      <w:r>
+        <w:t>/var/log/nginx/supersecure.access.log;</w:t>
+      </w:r>
+      <w:proofErr w:type="gramEnd"/>
+    </w:p>
+    <w:p>
+      <w:r>
+        <w:t xml:space="preserve"> </w:t>
+      </w:r>
+      <w:proofErr w:type="spellStart"/>
+      <w:r>
+        <w:t>error_log</w:t>
+      </w:r>
+      <w:proofErr w:type="spellEnd"/>
+      <w:r>
+        <w:t xml:space="preserve"> </w:t>
+      </w:r>
+      <w:proofErr w:type="gramStart"/>
+      <w:r>
+        <w:t>/var/log/nginx/supersecure.error.log;</w:t>
+      </w:r>
+      <w:proofErr w:type="gramEnd"/>
+    </w:p>
+    <w:p>
+      <w:r>
+        <w:t xml:space="preserve"> # This configuration will be changed to redirect to HTTPS later </w:t>
+      </w:r>
+    </w:p>
+    <w:p>
+      <w:r>
+        <w:t xml:space="preserve">server { </w:t>
+      </w:r>
+    </w:p>
+    <w:p>
+      <w:proofErr w:type="spellStart"/>
+      <w:r>
+        <w:t>server_</w:t>
+      </w:r>
+      <w:proofErr w:type="gramStart"/>
+      <w:r>
+        <w:t>name</w:t>
+      </w:r>
+      <w:proofErr w:type="spellEnd"/>
+      <w:r>
+        <w:t xml:space="preserve"> .</w:t>
+      </w:r>
+      <w:proofErr w:type="spellStart"/>
+      <w:r>
+        <w:t>supersecure</w:t>
+      </w:r>
+      <w:proofErr w:type="gramEnd"/>
+      <w:r>
+        <w:t>.codes</w:t>
+      </w:r>
+      <w:proofErr w:type="spellEnd"/>
+      <w:r>
+        <w:t>;</w:t>
+      </w:r>
+      <w:r>
+        <w:tab/>
+        <w:t>#change this to domain name</w:t>
+      </w:r>
+    </w:p>
+    <w:p>
+      <w:r>
+        <w:t xml:space="preserve"> listen </w:t>
+      </w:r>
+      <w:proofErr w:type="gramStart"/>
+      <w:r>
+        <w:t>80;</w:t>
+      </w:r>
+      <w:proofErr w:type="gramEnd"/>
+    </w:p>
+    <w:p>
+      <w:r>
+        <w:t xml:space="preserve"> location / </w:t>
+      </w:r>
+      <w:proofErr w:type="gramStart"/>
+      <w:r>
+        <w:t xml:space="preserve">{ </w:t>
+      </w:r>
+      <w:proofErr w:type="spellStart"/>
+      <w:r>
+        <w:t>proxy</w:t>
+      </w:r>
+      <w:proofErr w:type="gramEnd"/>
+      <w:r>
+        <w:t>_pass</w:t>
+      </w:r>
+      <w:proofErr w:type="spellEnd"/>
+      <w:r>
+        <w:t xml:space="preserve"> </w:t>
+      </w:r>
+      <w:hyperlink r:id="rId4" w:history="1">
+        <w:r>
+          <w:rPr>
+            <w:rStyle w:val="Hyperlink"/>
+          </w:rPr>
+          <w:t>http://localhost:8000</w:t>
+        </w:r>
+      </w:hyperlink>
+      <w:r>
+        <w:t>;</w:t>
+      </w:r>
+    </w:p>
+    <w:p>
+      <w:r>
+        <w:t xml:space="preserve"> </w:t>
+      </w:r>
+      <w:proofErr w:type="spellStart"/>
+      <w:r>
+        <w:t>proxy_set_header</w:t>
+      </w:r>
+      <w:proofErr w:type="spellEnd"/>
+      <w:r>
+        <w:t xml:space="preserve"> Host $</w:t>
+      </w:r>
+      <w:proofErr w:type="gramStart"/>
+      <w:r>
+        <w:t>host;</w:t>
+      </w:r>
+      <w:proofErr w:type="gramEnd"/>
+      <w:r>
+        <w:t xml:space="preserve"> </w:t>
+      </w:r>
+    </w:p>
+    <w:p>
+      <w:r>
+        <w:t xml:space="preserve">} </w:t>
+      </w:r>
+    </w:p>
+    <w:p>
+      <w:r>
+        <w:t>}</w:t>
+      </w:r>
+    </w:p>
+    <w:p/>
+    <w:p>
+      <w:r>
+        <w:lastRenderedPageBreak/>
+        <w:t xml:space="preserve">Now inside Django project </w:t>
+      </w:r>
+      <w:proofErr w:type="spellStart"/>
+      <w:r>
+        <w:t>dir</w:t>
+      </w:r>
+      <w:proofErr w:type="spellEnd"/>
+      <w:r>
+        <w:t>:</w:t>
+      </w:r>
+    </w:p>
+    <w:p/>
+    <w:p>
+      <w:proofErr w:type="spellStart"/>
+      <w:r>
+        <w:t>mkdir</w:t>
+      </w:r>
+      <w:proofErr w:type="spellEnd"/>
+      <w:r>
+        <w:t xml:space="preserve"> -p static/</w:t>
+      </w:r>
+      <w:proofErr w:type="spellStart"/>
+      <w:r>
+        <w:t>js</w:t>
+      </w:r>
+      <w:proofErr w:type="spellEnd"/>
+    </w:p>
+    <w:p/>
+    <w:p>
+      <w:r>
+        <w:t>cd static/</w:t>
+      </w:r>
+      <w:proofErr w:type="spellStart"/>
+      <w:r>
+        <w:t>js</w:t>
+      </w:r>
+      <w:proofErr w:type="spellEnd"/>
+    </w:p>
+    <w:p/>
+    <w:p>
+      <w:r>
+        <w:t>touch greenlight.js</w:t>
+      </w:r>
+    </w:p>
+    <w:p/>
+    <w:p>
+      <w:r>
+        <w:t>nano greenlight.js</w:t>
+      </w:r>
+    </w:p>
+    <w:p/>
+    <w:p>
+      <w:r>
+        <w:t>add this to it:</w:t>
+      </w:r>
+    </w:p>
+    <w:p/>
+    <w:p>
+      <w:r>
+        <w:t xml:space="preserve">// Enlarge the #changeme element in green when hovered over (function () </w:t>
+      </w:r>
+      <w:proofErr w:type="gramStart"/>
+      <w:r>
+        <w:t>{ "</w:t>
+      </w:r>
+      <w:proofErr w:type="gramEnd"/>
+      <w:r>
+        <w:t xml:space="preserve">use strict"; function enlarge() { </w:t>
+      </w:r>
+      <w:proofErr w:type="spellStart"/>
+      <w:r>
+        <w:t>document.getElementById</w:t>
+      </w:r>
+      <w:proofErr w:type="spellEnd"/>
+      <w:r>
+        <w:t>("</w:t>
+      </w:r>
+      <w:proofErr w:type="spellStart"/>
+      <w:r>
+        <w:t>changeme</w:t>
+      </w:r>
+      <w:proofErr w:type="spellEnd"/>
+      <w:r>
+        <w:t>").</w:t>
+      </w:r>
+      <w:proofErr w:type="spellStart"/>
+      <w:r>
+        <w:t>style.color</w:t>
+      </w:r>
+      <w:proofErr w:type="spellEnd"/>
+      <w:r>
+        <w:t xml:space="preserve"> = "green"; </w:t>
+      </w:r>
+      <w:proofErr w:type="spellStart"/>
+      <w:r>
+        <w:t>document.getElementById</w:t>
+      </w:r>
+      <w:proofErr w:type="spellEnd"/>
+      <w:r>
+        <w:t>("</w:t>
+      </w:r>
+      <w:proofErr w:type="spellStart"/>
+      <w:r>
+        <w:t>changeme</w:t>
+      </w:r>
+      <w:proofErr w:type="spellEnd"/>
+      <w:r>
+        <w:t>").</w:t>
+      </w:r>
+      <w:proofErr w:type="spellStart"/>
+      <w:r>
+        <w:t>style.fontSize</w:t>
+      </w:r>
+      <w:proofErr w:type="spellEnd"/>
+      <w:r>
+        <w:t xml:space="preserve"> = "xx-large"; return false; } document.getElementById("changeme").addEventListener("mouseover", enlarge); }());</w:t>
+      </w:r>
+    </w:p>
+    <w:p/>
+    <w:p>
+      <w:r>
+        <w:t xml:space="preserve">The go back to project </w:t>
+      </w:r>
+      <w:proofErr w:type="spellStart"/>
+      <w:r>
+        <w:t>dir</w:t>
+      </w:r>
+      <w:proofErr w:type="spellEnd"/>
+      <w:r>
+        <w:t xml:space="preserve"> then:</w:t>
+      </w:r>
+    </w:p>
+    <w:p/>
+    <w:p>
+      <w:r>
+        <w:t xml:space="preserve">cd </w:t>
+      </w:r>
+      <w:proofErr w:type="spellStart"/>
+      <w:r>
+        <w:t>testproject</w:t>
+      </w:r>
+      <w:proofErr w:type="spellEnd"/>
+    </w:p>
+    <w:p/>
+    <w:p>
+      <w:r>
+        <w:t>nano settings.py</w:t>
+      </w:r>
+    </w:p>
+    <w:p/>
+    <w:p>
+      <w:r>
+        <w:t>add to it:</w:t>
+      </w:r>
+    </w:p>
+    <w:p>
+      <w:r>
+        <w:t>STATIC_URL = "/static/" # Note: Replace '</w:t>
+      </w:r>
+      <w:proofErr w:type="spellStart"/>
+      <w:proofErr w:type="gramStart"/>
+      <w:r>
+        <w:t>supersecure.codes</w:t>
+      </w:r>
+      <w:proofErr w:type="spellEnd"/>
+      <w:proofErr w:type="gramEnd"/>
+      <w:r>
+        <w:t>' with your domain STATIC_ROOT = "/var/www/</w:t>
+      </w:r>
+      <w:proofErr w:type="spellStart"/>
+      <w:r>
+        <w:t>supersecure.codes</w:t>
+      </w:r>
+      <w:proofErr w:type="spellEnd"/>
+      <w:r>
+        <w:t>/static" STATICFILES_DIRS = [BASE_DIR / "static"]</w:t>
+      </w:r>
+    </w:p>
+    <w:p/>
+    <w:p/>
+    <w:p>
+      <w:r>
+        <w:t xml:space="preserve">Then in </w:t>
+      </w:r>
+      <w:proofErr w:type="spellStart"/>
+      <w:r>
+        <w:t>myapp</w:t>
+      </w:r>
+      <w:proofErr w:type="spellEnd"/>
+      <w:r>
+        <w:t>/templates/</w:t>
+      </w:r>
+      <w:proofErr w:type="spellStart"/>
+      <w:r>
+        <w:t>myapp</w:t>
+      </w:r>
+      <w:proofErr w:type="spellEnd"/>
+      <w:r>
+        <w:t>/home.html</w:t>
+      </w:r>
+      <w:r>
+        <w:t xml:space="preserve"> add:</w:t>
+      </w:r>
+    </w:p>
+    <w:p>
+      <w:r>
+        <w:t>&lt;</w:t>
+      </w:r>
+      <w:r>
+        <w:t xml:space="preserve">script </w:t>
+      </w:r>
+      <w:proofErr w:type="spellStart"/>
+      <w:r>
+        <w:t>src</w:t>
+      </w:r>
+      <w:proofErr w:type="spellEnd"/>
+      <w:r>
+        <w:t>="/static/</w:t>
+      </w:r>
+      <w:proofErr w:type="spellStart"/>
+      <w:r>
+        <w:t>js</w:t>
+      </w:r>
+      <w:proofErr w:type="spellEnd"/>
+      <w:r>
+        <w:t>/greenlight.js"&gt;</w:t>
+      </w:r>
+    </w:p>
+    <w:p>
+      <w:proofErr w:type="spellStart"/>
+      <w:r>
+        <w:lastRenderedPageBreak/>
+        <w:t>sudo</w:t>
+      </w:r>
+      <w:proofErr w:type="spellEnd"/>
+      <w:r>
+        <w:t xml:space="preserve"> </w:t>
+      </w:r>
+      <w:proofErr w:type="spellStart"/>
+      <w:r>
+        <w:t>mkdir</w:t>
+      </w:r>
+      <w:proofErr w:type="spellEnd"/>
+      <w:r>
+        <w:t xml:space="preserve"> -</w:t>
+      </w:r>
+      <w:proofErr w:type="spellStart"/>
+      <w:r>
+        <w:t>pv</w:t>
+      </w:r>
+      <w:proofErr w:type="spellEnd"/>
+      <w:r>
+        <w:t xml:space="preserve"> /var/www/</w:t>
+      </w:r>
+      <w:proofErr w:type="spellStart"/>
+      <w:r>
+        <w:t>supersecure.codes</w:t>
+      </w:r>
+      <w:proofErr w:type="spellEnd"/>
+      <w:r>
+        <w:t>/static/</w:t>
+      </w:r>
+    </w:p>
+    <w:p/>
+    <w:p>
+      <w:proofErr w:type="spellStart"/>
+      <w:r>
+        <w:t>sudo</w:t>
+      </w:r>
+      <w:proofErr w:type="spellEnd"/>
+      <w:r>
+        <w:t xml:space="preserve"> </w:t>
+      </w:r>
+      <w:proofErr w:type="spellStart"/>
+      <w:r>
+        <w:t>chown</w:t>
+      </w:r>
+      <w:proofErr w:type="spellEnd"/>
+      <w:r>
+        <w:t xml:space="preserve"> -</w:t>
+      </w:r>
+      <w:proofErr w:type="spellStart"/>
+      <w:r>
+        <w:t>cR</w:t>
+      </w:r>
+      <w:proofErr w:type="spellEnd"/>
+      <w:r>
+        <w:t xml:space="preserve"> </w:t>
+      </w:r>
+      <w:proofErr w:type="spellStart"/>
+      <w:r>
+        <w:t>skuehl</w:t>
+      </w:r>
+      <w:proofErr w:type="spellEnd"/>
+      <w:r>
+        <w:t xml:space="preserve"> /var/www/</w:t>
+      </w:r>
+      <w:proofErr w:type="spellStart"/>
+      <w:r>
+        <w:t>supersecure.codes</w:t>
+      </w:r>
+      <w:proofErr w:type="spellEnd"/>
+      <w:r>
+        <w:t>/</w:t>
+      </w:r>
+    </w:p>
+    <w:p/>
+    <w:p>
+      <w:r>
+        <w:t xml:space="preserve">back in Django project </w:t>
+      </w:r>
+      <w:proofErr w:type="spellStart"/>
+      <w:r>
+        <w:t>dir</w:t>
+      </w:r>
+      <w:proofErr w:type="spellEnd"/>
+      <w:r>
+        <w:t>:</w:t>
+      </w:r>
+    </w:p>
+    <w:p>
+      <w:r>
+        <w:t>python</w:t>
+      </w:r>
+      <w:r>
+        <w:t>3</w:t>
+      </w:r>
+      <w:r>
+        <w:t xml:space="preserve"> manage.py </w:t>
+      </w:r>
+      <w:proofErr w:type="spellStart"/>
+      <w:r>
+        <w:t>collectstatic</w:t>
+      </w:r>
+      <w:proofErr w:type="spellEnd"/>
+    </w:p>
+    <w:p/>
+    <w:p>
+      <w:r>
+        <w:t xml:space="preserve">in </w:t>
+      </w:r>
+      <w:r>
+        <w:t>/</w:t>
+      </w:r>
+      <w:proofErr w:type="spellStart"/>
+      <w:r>
+        <w:t>etc</w:t>
+      </w:r>
+      <w:proofErr w:type="spellEnd"/>
+      <w:r>
+        <w:t>/nginx/sites-available/</w:t>
+      </w:r>
+      <w:r>
+        <w:t xml:space="preserve">   add the following to the file “</w:t>
+      </w:r>
+      <w:proofErr w:type="spellStart"/>
+      <w:r>
+        <w:t>supersecure</w:t>
+      </w:r>
+      <w:proofErr w:type="spellEnd"/>
+      <w:r>
+        <w:t>” under the other “location”:</w:t>
+      </w:r>
+    </w:p>
+    <w:p/>
+    <w:p>
+      <w:r>
+        <w:t xml:space="preserve">location /static </w:t>
+      </w:r>
+      <w:proofErr w:type="gramStart"/>
+      <w:r>
+        <w:t xml:space="preserve">{ </w:t>
+      </w:r>
+      <w:proofErr w:type="spellStart"/>
+      <w:r>
+        <w:t>autoindex</w:t>
+      </w:r>
+      <w:proofErr w:type="spellEnd"/>
+      <w:proofErr w:type="gramEnd"/>
+      <w:r>
+        <w:t xml:space="preserve"> on; alias /var/www/</w:t>
+      </w:r>
+      <w:proofErr w:type="spellStart"/>
+      <w:r>
+        <w:t>supersecure.codes</w:t>
+      </w:r>
+      <w:proofErr w:type="spellEnd"/>
+      <w:r>
+        <w:t>/static/; }</w:t>
+      </w:r>
+    </w:p>
+    <w:p/>
+    <w:p>
+      <w:r>
+        <w:t xml:space="preserve">in </w:t>
+      </w:r>
+      <w:proofErr w:type="spellStart"/>
+      <w:r>
+        <w:t>testproject</w:t>
+      </w:r>
+      <w:proofErr w:type="spellEnd"/>
+      <w:r>
+        <w:t>/settings.py:</w:t>
+      </w:r>
+    </w:p>
+    <w:p/>
+    <w:p>
+      <w:r>
+        <w:t>DEBUG = False</w:t>
+      </w:r>
+    </w:p>
+    <w:p/>
+    <w:p>
+      <w:r>
+        <w:t xml:space="preserve">Open the file </w:t>
+      </w:r>
+      <w:r>
+        <w:t>/</w:t>
+      </w:r>
+      <w:proofErr w:type="spellStart"/>
+      <w:r>
+        <w:t>etc</w:t>
+      </w:r>
+      <w:proofErr w:type="spellEnd"/>
+      <w:r>
+        <w:t>/nginx/</w:t>
+      </w:r>
+      <w:proofErr w:type="spellStart"/>
+      <w:r>
+        <w:t>nginx.conf</w:t>
+      </w:r>
+      <w:proofErr w:type="spellEnd"/>
+      <w:r>
+        <w:t xml:space="preserve"> and replace the “</w:t>
+      </w:r>
+      <w:proofErr w:type="spellStart"/>
+      <w:r>
+        <w:t>ssl_protocols</w:t>
+      </w:r>
+      <w:proofErr w:type="spellEnd"/>
+      <w:r>
+        <w:t>” line with:</w:t>
+      </w:r>
+    </w:p>
+    <w:p>
+      <w:proofErr w:type="spellStart"/>
+      <w:r>
+        <w:t>ssl_protocols</w:t>
+      </w:r>
+      <w:proofErr w:type="spellEnd"/>
+      <w:r>
+        <w:t xml:space="preserve"> TLSv1.2 TLSv1.</w:t>
+      </w:r>
+      <w:proofErr w:type="gramStart"/>
+      <w:r>
+        <w:t>3;</w:t>
+      </w:r>
+      <w:proofErr w:type="gramEnd"/>
+    </w:p>
+    <w:p/>
+    <w:p/>
+    <w:p>
+      <w:proofErr w:type="spellStart"/>
+      <w:r>
+        <w:t>sudo</w:t>
+      </w:r>
+      <w:proofErr w:type="spellEnd"/>
+      <w:r>
+        <w:t xml:space="preserve"> snap install --classic </w:t>
+      </w:r>
+      <w:proofErr w:type="spellStart"/>
+      <w:r>
+        <w:t>certbot</w:t>
+      </w:r>
+      <w:proofErr w:type="spellEnd"/>
+    </w:p>
+    <w:p/>
+    <w:p>
+      <w:proofErr w:type="spellStart"/>
+      <w:r>
+        <w:t>sudo</w:t>
+      </w:r>
+      <w:proofErr w:type="spellEnd"/>
+      <w:r>
+        <w:t xml:space="preserve"> ln -s /snap/bin/</w:t>
+      </w:r>
+      <w:proofErr w:type="spellStart"/>
+      <w:r>
+        <w:t>certbot</w:t>
+      </w:r>
+      <w:proofErr w:type="spellEnd"/>
+      <w:r>
+        <w:t xml:space="preserve"> /</w:t>
+      </w:r>
+      <w:proofErr w:type="spellStart"/>
+      <w:r>
+        <w:t>usr</w:t>
+      </w:r>
+      <w:proofErr w:type="spellEnd"/>
+      <w:r>
+        <w:t>/bin/</w:t>
+      </w:r>
+      <w:proofErr w:type="spellStart"/>
+      <w:r>
+        <w:t>certbot</w:t>
+      </w:r>
+      <w:proofErr w:type="spellEnd"/>
+    </w:p>
+    <w:p/>
+    <w:p>
+      <w:proofErr w:type="spellStart"/>
+      <w:r>
+        <w:t>sudo</w:t>
+      </w:r>
+      <w:proofErr w:type="spellEnd"/>
+      <w:r>
+        <w:t xml:space="preserve"> </w:t>
+      </w:r>
+      <w:proofErr w:type="spellStart"/>
+      <w:r>
+        <w:t>certbot</w:t>
+      </w:r>
+      <w:proofErr w:type="spellEnd"/>
+      <w:r>
+        <w:t xml:space="preserve"> --nginx --</w:t>
+      </w:r>
+      <w:proofErr w:type="spellStart"/>
+      <w:r>
+        <w:t>rsa</w:t>
+      </w:r>
+      <w:proofErr w:type="spellEnd"/>
+      <w:r>
+        <w:t>-key-size 4096 --no-redirect</w:t>
       </w:r>
     </w:p>
     <w:p/>
@@ -1044,6 +2044,29 @@
       <w:spacing w:val="5"/>
     </w:rPr>
   </w:style>
+  <w:style w:type="character" w:styleId="Hyperlink">
+    <w:name w:val="Hyperlink"/>
+    <w:basedOn w:val="DefaultParagraphFont"/>
+    <w:uiPriority w:val="99"/>
+    <w:unhideWhenUsed/>
+    <w:rsid w:val="00F12BE7"/>
+    <w:rPr>
+      <w:color w:val="467886" w:themeColor="hyperlink"/>
+      <w:u w:val="single"/>
+    </w:rPr>
+  </w:style>
+  <w:style w:type="character" w:styleId="UnresolvedMention">
+    <w:name w:val="Unresolved Mention"/>
+    <w:basedOn w:val="DefaultParagraphFont"/>
+    <w:uiPriority w:val="99"/>
+    <w:semiHidden/>
+    <w:unhideWhenUsed/>
+    <w:rsid w:val="00F12BE7"/>
+    <w:rPr>
+      <w:color w:val="605E5C"/>
+      <w:shd w:val="clear" w:color="auto" w:fill="E1DFDD"/>
+    </w:rPr>
+  </w:style>
 </w:styles>
 </file>
 

</xml_diff>